<commit_message>
consul feign hystrix 学习总结
</commit_message>
<xml_diff>
--- a/spring/Hystrix.docx
+++ b/spring/Hystrix.docx
@@ -3,11 +3,6 @@
 <w:document xmlns:ve="http://schemas.openxmlformats.org/markup-compatibility/2006" xmlns:o="urn:schemas-microsoft-com:office:office" xmlns:r="http://schemas.openxmlformats.org/officeDocument/2006/relationships" xmlns:m="http://schemas.openxmlformats.org/officeDocument/2006/math" xmlns:v="urn:schemas-microsoft-com:vml" xmlns:wp="http://schemas.openxmlformats.org/drawingml/2006/wordprocessingDrawing" xmlns:w10="urn:schemas-microsoft-com:office:word" xmlns:w="http://schemas.openxmlformats.org/wordprocessingml/2006/main" xmlns:wne="http://schemas.microsoft.com/office/word/2006/wordml">
   <w:body>
     <w:p>
-      <w:pPr>
-        <w:rPr>
-          <w:rFonts w:hint="eastAsia"/>
-        </w:rPr>
-      </w:pPr>
       <w:r>
         <w:rPr>
           <w:rFonts w:hint="eastAsia"/>
@@ -52,11 +47,6 @@
       </w:r>
     </w:p>
     <w:p>
-      <w:pPr>
-        <w:rPr>
-          <w:rFonts w:hint="eastAsia"/>
-        </w:rPr>
-      </w:pPr>
       <w:hyperlink r:id="rId7" w:anchor="execution.isolation.strategy" w:history="1">
         <w:r>
           <w:rPr>
@@ -67,11 +57,6 @@
       </w:hyperlink>
     </w:p>
     <w:p>
-      <w:pPr>
-        <w:rPr>
-          <w:rFonts w:hint="eastAsia"/>
-        </w:rPr>
-      </w:pPr>
       <w:r>
         <w:rPr>
           <w:rFonts w:hint="eastAsia"/>
@@ -97,26 +82,9 @@
         <w:t>文档很清楚</w:t>
       </w:r>
     </w:p>
-    <w:p>
-      <w:pPr>
-        <w:rPr>
-          <w:rFonts w:hint="eastAsia"/>
-        </w:rPr>
-      </w:pPr>
-    </w:p>
-    <w:p>
-      <w:pPr>
-        <w:rPr>
-          <w:rFonts w:hint="eastAsia"/>
-        </w:rPr>
-      </w:pPr>
-    </w:p>
-    <w:p>
-      <w:pPr>
-        <w:rPr>
-          <w:rFonts w:hint="eastAsia"/>
-        </w:rPr>
-      </w:pPr>
+    <w:p/>
+    <w:p/>
+    <w:p>
       <w:r>
         <w:rPr>
           <w:rFonts w:hint="eastAsia"/>
@@ -130,19 +98,8 @@
         <w:t>使用</w:t>
       </w:r>
     </w:p>
-    <w:p>
-      <w:pPr>
-        <w:rPr>
-          <w:rFonts w:hint="eastAsia"/>
-        </w:rPr>
-      </w:pPr>
-    </w:p>
-    <w:p>
-      <w:pPr>
-        <w:rPr>
-          <w:rFonts w:hint="eastAsia"/>
-        </w:rPr>
-      </w:pPr>
+    <w:p/>
+    <w:p>
       <w:r>
         <w:rPr>
           <w:rFonts w:hint="eastAsia"/>
@@ -168,19 +125,8 @@
         <w:t>@EnableHystrix</w:t>
       </w:r>
     </w:p>
-    <w:p>
-      <w:pPr>
-        <w:rPr>
-          <w:rFonts w:hint="eastAsia"/>
-        </w:rPr>
-      </w:pPr>
-    </w:p>
-    <w:p>
-      <w:pPr>
-        <w:rPr>
-          <w:rFonts w:hint="eastAsia"/>
-        </w:rPr>
-      </w:pPr>
+    <w:p/>
+    <w:p>
       <w:r>
         <w:rPr>
           <w:rFonts w:hint="eastAsia"/>
@@ -203,11 +149,6 @@
       </w:hyperlink>
     </w:p>
     <w:p>
-      <w:pPr>
-        <w:rPr>
-          <w:rFonts w:hint="eastAsia"/>
-        </w:rPr>
-      </w:pPr>
       <w:r>
         <w:rPr>
           <w:rFonts w:hint="eastAsia"/>
@@ -233,19 +174,8 @@
         <w:t>配置的超时时间。</w:t>
       </w:r>
     </w:p>
-    <w:p>
-      <w:pPr>
-        <w:rPr>
-          <w:rFonts w:hint="eastAsia"/>
-        </w:rPr>
-      </w:pPr>
-    </w:p>
-    <w:p>
-      <w:pPr>
-        <w:rPr>
-          <w:rFonts w:hint="eastAsia"/>
-        </w:rPr>
-      </w:pPr>
+    <w:p/>
+    <w:p>
       <w:r>
         <w:rPr>
           <w:rFonts w:hint="eastAsia"/>
@@ -272,11 +202,6 @@
       </w:r>
     </w:p>
     <w:p>
-      <w:pPr>
-        <w:rPr>
-          <w:rFonts w:hint="eastAsia"/>
-        </w:rPr>
-      </w:pPr>
       <w:hyperlink r:id="rId9" w:history="1">
         <w:r>
           <w:rPr>
@@ -286,19 +211,8 @@
         </w:r>
       </w:hyperlink>
     </w:p>
-    <w:p>
-      <w:pPr>
-        <w:rPr>
-          <w:rFonts w:hint="eastAsia"/>
-        </w:rPr>
-      </w:pPr>
-    </w:p>
-    <w:p>
-      <w:pPr>
-        <w:rPr>
-          <w:rFonts w:hint="eastAsia"/>
-        </w:rPr>
-      </w:pPr>
+    <w:p/>
+    <w:p>
       <w:hyperlink r:id="rId10" w:history="1">
         <w:r>
           <w:rPr>
@@ -308,19 +222,8 @@
         </w:r>
       </w:hyperlink>
     </w:p>
-    <w:p>
-      <w:pPr>
-        <w:rPr>
-          <w:rFonts w:hint="eastAsia"/>
-        </w:rPr>
-      </w:pPr>
-    </w:p>
-    <w:p>
-      <w:pPr>
-        <w:rPr>
-          <w:rFonts w:hint="eastAsia"/>
-        </w:rPr>
-      </w:pPr>
+    <w:p/>
+    <w:p>
       <w:r>
         <w:rPr>
           <w:rFonts w:hint="eastAsia"/>
@@ -335,11 +238,6 @@
       </w:r>
     </w:p>
     <w:p>
-      <w:pPr>
-        <w:rPr>
-          <w:rFonts w:hint="eastAsia"/>
-        </w:rPr>
-      </w:pPr>
       <w:hyperlink r:id="rId11" w:history="1">
         <w:r>
           <w:rPr>
@@ -379,19 +277,8 @@
         <w:t>熔断器具体执行逻辑</w:t>
       </w:r>
     </w:p>
-    <w:p>
-      <w:pPr>
-        <w:rPr>
-          <w:rFonts w:hint="eastAsia"/>
-        </w:rPr>
-      </w:pPr>
-    </w:p>
-    <w:p>
-      <w:pPr>
-        <w:rPr>
-          <w:rFonts w:hint="eastAsia"/>
-        </w:rPr>
-      </w:pPr>
+    <w:p/>
+    <w:p>
       <w:r>
         <w:rPr>
           <w:noProof/>
@@ -1189,11 +1076,6 @@
       </w:r>
     </w:p>
     <w:p>
-      <w:pPr>
-        <w:rPr>
-          <w:rFonts w:hint="eastAsia"/>
-        </w:rPr>
-      </w:pPr>
       <w:r>
         <w:rPr>
           <w:noProof/>
@@ -1245,33 +1127,10 @@
         </w:drawing>
       </w:r>
     </w:p>
-    <w:p>
-      <w:pPr>
-        <w:rPr>
-          <w:rFonts w:hint="eastAsia"/>
-        </w:rPr>
-      </w:pPr>
-    </w:p>
-    <w:p>
-      <w:pPr>
-        <w:rPr>
-          <w:rFonts w:hint="eastAsia"/>
-        </w:rPr>
-      </w:pPr>
-    </w:p>
-    <w:p>
-      <w:pPr>
-        <w:rPr>
-          <w:rFonts w:hint="eastAsia"/>
-        </w:rPr>
-      </w:pPr>
-    </w:p>
-    <w:p>
-      <w:pPr>
-        <w:rPr>
-          <w:rFonts w:hint="eastAsia"/>
-        </w:rPr>
-      </w:pPr>
+    <w:p/>
+    <w:p/>
+    <w:p/>
+    <w:p>
       <w:r>
         <w:rPr>
           <w:rFonts w:ascii="Segoe UI" w:hAnsi="Segoe UI" w:cs="Segoe UI"/>
@@ -1303,19 +1162,8 @@
         <w:t> failure, timeout, thread pool or semaphore rejection, and circuit-breaker short-circuiting.</w:t>
       </w:r>
     </w:p>
-    <w:p>
-      <w:pPr>
-        <w:rPr>
-          <w:rFonts w:hint="eastAsia"/>
-        </w:rPr>
-      </w:pPr>
-    </w:p>
-    <w:p>
-      <w:pPr>
-        <w:rPr>
-          <w:rFonts w:hint="eastAsia"/>
-        </w:rPr>
-      </w:pPr>
+    <w:p/>
+    <w:p>
       <w:r>
         <w:rPr>
           <w:rStyle w:val="HTML"/>
@@ -1377,20 +1225,8 @@
         <w:t> and circuit-breaker logic.</w:t>
       </w:r>
     </w:p>
-    <w:p>
-      <w:pPr>
-        <w:rPr>
-          <w:rFonts w:hint="eastAsia"/>
-        </w:rPr>
-      </w:pPr>
-    </w:p>
-    <w:p>
-      <w:pPr>
-        <w:rPr>
-          <w:rFonts w:hint="eastAsia"/>
-        </w:rPr>
-      </w:pPr>
-    </w:p>
+    <w:p/>
+    <w:p/>
     <w:p>
       <w:pPr>
         <w:pStyle w:val="1"/>
@@ -1464,31 +1300,7 @@
             <w:sz w:val="23"/>
             <w:szCs w:val="23"/>
           </w:rPr>
-          <w:t>Hy</w:t>
-        </w:r>
-        <w:r>
-          <w:rPr>
-            <w:rStyle w:val="a5"/>
-            <w:rFonts w:ascii="Verdana" w:hAnsi="Verdana"/>
-            <w:b w:val="0"/>
-            <w:bCs w:val="0"/>
-            <w:color w:val="333333"/>
-            <w:sz w:val="23"/>
-            <w:szCs w:val="23"/>
-          </w:rPr>
-          <w:t>s</w:t>
-        </w:r>
-        <w:r>
-          <w:rPr>
-            <w:rStyle w:val="a5"/>
-            <w:rFonts w:ascii="Verdana" w:hAnsi="Verdana"/>
-            <w:b w:val="0"/>
-            <w:bCs w:val="0"/>
-            <w:color w:val="333333"/>
-            <w:sz w:val="23"/>
-            <w:szCs w:val="23"/>
-          </w:rPr>
-          <w:t>trix</w:t>
+          <w:t>Hystrix</w:t>
         </w:r>
         <w:r>
           <w:rPr>
@@ -1505,11 +1317,6 @@
       </w:hyperlink>
     </w:p>
     <w:p>
-      <w:pPr>
-        <w:rPr>
-          <w:rFonts w:hint="eastAsia"/>
-        </w:rPr>
-      </w:pPr>
       <w:hyperlink r:id="rId15" w:history="1">
         <w:r>
           <w:rPr>
@@ -1519,26 +1326,9 @@
         </w:r>
       </w:hyperlink>
     </w:p>
-    <w:p>
-      <w:pPr>
-        <w:rPr>
-          <w:rFonts w:hint="eastAsia"/>
-        </w:rPr>
-      </w:pPr>
-    </w:p>
-    <w:p>
-      <w:pPr>
-        <w:rPr>
-          <w:rFonts w:hint="eastAsia"/>
-        </w:rPr>
-      </w:pPr>
-    </w:p>
-    <w:p>
-      <w:pPr>
-        <w:rPr>
-          <w:rFonts w:hint="eastAsia"/>
-        </w:rPr>
-      </w:pPr>
+    <w:p/>
+    <w:p/>
+    <w:p>
       <w:r>
         <w:rPr>
           <w:rFonts w:hint="eastAsia"/>
@@ -1559,11 +1349,6 @@
       </w:r>
     </w:p>
     <w:p>
-      <w:pPr>
-        <w:rPr>
-          <w:rFonts w:hint="eastAsia"/>
-        </w:rPr>
-      </w:pPr>
       <w:hyperlink r:id="rId16" w:history="1">
         <w:r>
           <w:rPr>
@@ -1573,26 +1358,9 @@
         </w:r>
       </w:hyperlink>
     </w:p>
-    <w:p>
-      <w:pPr>
-        <w:rPr>
-          <w:rFonts w:hint="eastAsia"/>
-        </w:rPr>
-      </w:pPr>
-    </w:p>
-    <w:p>
-      <w:pPr>
-        <w:rPr>
-          <w:rFonts w:hint="eastAsia"/>
-        </w:rPr>
-      </w:pPr>
-    </w:p>
-    <w:p>
-      <w:pPr>
-        <w:rPr>
-          <w:rFonts w:hint="eastAsia"/>
-        </w:rPr>
-      </w:pPr>
+    <w:p/>
+    <w:p/>
+    <w:p>
       <w:r>
         <w:rPr>
           <w:rFonts w:hint="eastAsia"/>
@@ -1885,11 +1653,6 @@
       </w:r>
     </w:p>
     <w:p>
-      <w:pPr>
-        <w:rPr>
-          <w:rFonts w:hint="eastAsia"/>
-        </w:rPr>
-      </w:pPr>
       <w:r>
         <w:rPr>
           <w:noProof/>
@@ -1943,11 +1706,6 @@
       </w:r>
     </w:p>
     <w:p>
-      <w:pPr>
-        <w:rPr>
-          <w:rFonts w:hint="eastAsia"/>
-        </w:rPr>
-      </w:pPr>
       <w:r>
         <w:rPr>
           <w:rFonts w:hint="eastAsia"/>
@@ -1956,11 +1714,6 @@
       </w:r>
     </w:p>
     <w:p>
-      <w:pPr>
-        <w:rPr>
-          <w:rFonts w:hint="eastAsia"/>
-        </w:rPr>
-      </w:pPr>
       <w:hyperlink r:id="rId18" w:history="1">
         <w:r>
           <w:rPr>
@@ -1969,6 +1722,182 @@
           <w:t>https://www.cnblogs.com/amazement/p/8445294.html</w:t>
         </w:r>
       </w:hyperlink>
+    </w:p>
+    <w:p/>
+    <w:p>
+      <w:pPr>
+        <w:rPr>
+          <w:rFonts w:hint="eastAsia"/>
+        </w:rPr>
+      </w:pPr>
+    </w:p>
+    <w:p>
+      <w:pPr>
+        <w:rPr>
+          <w:rFonts w:hint="eastAsia"/>
+        </w:rPr>
+      </w:pPr>
+    </w:p>
+    <w:p>
+      <w:pPr>
+        <w:rPr>
+          <w:rFonts w:hint="eastAsia"/>
+        </w:rPr>
+      </w:pPr>
+      <w:r>
+        <w:rPr>
+          <w:rFonts w:hint="eastAsia"/>
+        </w:rPr>
+        <w:t>Hystrix</w:t>
+      </w:r>
+      <w:r>
+        <w:rPr>
+          <w:rFonts w:hint="eastAsia"/>
+        </w:rPr>
+        <w:t>使用是通过编辑</w:t>
+      </w:r>
+      <w:r>
+        <w:rPr>
+          <w:rFonts w:hint="eastAsia"/>
+        </w:rPr>
+        <w:t>java</w:t>
+      </w:r>
+      <w:r>
+        <w:rPr>
+          <w:rFonts w:hint="eastAsia"/>
+        </w:rPr>
+        <w:t>类继承</w:t>
+      </w:r>
+      <w:r>
+        <w:rPr>
+          <w:rFonts w:hint="eastAsia"/>
+        </w:rPr>
+        <w:t xml:space="preserve"> HystrixCommand</w:t>
+      </w:r>
+      <w:r>
+        <w:rPr>
+          <w:rFonts w:hint="eastAsia"/>
+        </w:rPr>
+        <w:t>抽象类，</w:t>
+      </w:r>
+      <w:r>
+        <w:rPr>
+          <w:rFonts w:hint="eastAsia"/>
+        </w:rPr>
+        <w:t>重写</w:t>
+      </w:r>
+      <w:r>
+        <w:rPr>
+          <w:rFonts w:hint="eastAsia"/>
+        </w:rPr>
+        <w:t>run(),getFallback()</w:t>
+      </w:r>
+      <w:r>
+        <w:rPr>
+          <w:rFonts w:hint="eastAsia"/>
+        </w:rPr>
+        <w:t>方法。上层代码使用这个</w:t>
+      </w:r>
+      <w:r>
+        <w:rPr>
+          <w:rFonts w:hint="eastAsia"/>
+        </w:rPr>
+        <w:t>command</w:t>
+      </w:r>
+      <w:r>
+        <w:rPr>
+          <w:rFonts w:hint="eastAsia"/>
+        </w:rPr>
+        <w:t>，使远程调用具有熔断、降级功能。</w:t>
+      </w:r>
+    </w:p>
+    <w:p>
+      <w:pPr>
+        <w:rPr>
+          <w:rFonts w:hint="eastAsia"/>
+        </w:rPr>
+      </w:pPr>
+    </w:p>
+    <w:p>
+      <w:pPr>
+        <w:rPr>
+          <w:rFonts w:hint="eastAsia"/>
+        </w:rPr>
+      </w:pPr>
+      <w:r>
+        <w:rPr>
+          <w:rFonts w:hint="eastAsia"/>
+        </w:rPr>
+        <w:t>feign-hysrix</w:t>
+      </w:r>
+      <w:r>
+        <w:rPr>
+          <w:rFonts w:hint="eastAsia"/>
+        </w:rPr>
+        <w:t>有些差异。默认情况下，所有</w:t>
+      </w:r>
+      <w:r>
+        <w:rPr>
+          <w:rFonts w:hint="eastAsia"/>
+        </w:rPr>
+        <w:t>Hystrix</w:t>
+      </w:r>
+      <w:r>
+        <w:rPr>
+          <w:rFonts w:hint="eastAsia"/>
+        </w:rPr>
+        <w:t>功能都只能是用</w:t>
+      </w:r>
+      <w:r>
+        <w:rPr>
+          <w:rFonts w:hint="eastAsia"/>
+        </w:rPr>
+        <w:t>default</w:t>
+      </w:r>
+      <w:r>
+        <w:rPr>
+          <w:rFonts w:hint="eastAsia"/>
+        </w:rPr>
+        <w:t>配置，不够灵活，不能灵活控制每个方法。</w:t>
+      </w:r>
+    </w:p>
+    <w:p>
+      <w:pPr>
+        <w:rPr>
+          <w:rFonts w:hint="eastAsia"/>
+        </w:rPr>
+      </w:pPr>
+    </w:p>
+    <w:p>
+      <w:pPr>
+        <w:rPr>
+          <w:rFonts w:hint="eastAsia"/>
+        </w:rPr>
+      </w:pPr>
+      <w:r>
+        <w:rPr>
+          <w:rFonts w:hint="eastAsia"/>
+        </w:rPr>
+        <w:t>@HystrixCommand</w:t>
+      </w:r>
+      <w:r>
+        <w:rPr>
+          <w:rFonts w:hint="eastAsia"/>
+        </w:rPr>
+        <w:t>注解是单独使用的，不能和</w:t>
+      </w:r>
+      <w:r>
+        <w:rPr>
+          <w:rFonts w:hint="eastAsia"/>
+        </w:rPr>
+        <w:t>feign</w:t>
+      </w:r>
+      <w:r>
+        <w:rPr>
+          <w:rFonts w:hint="eastAsia"/>
+        </w:rPr>
+        <w:t>一起使用。</w:t>
+      </w:r>
     </w:p>
     <w:p>
       <w:pPr>
@@ -2303,6 +2232,7 @@
   <w:style w:type="paragraph" w:default="1" w:styleId="a">
     <w:name w:val="Normal"/>
     <w:qFormat/>
+    <w:rsid w:val="00FB0F1C"/>
     <w:pPr>
       <w:widowControl w:val="0"/>
       <w:jc w:val="both"/>
@@ -2333,7 +2263,6 @@
   <w:style w:type="character" w:default="1" w:styleId="a0">
     <w:name w:val="Default Paragraph Font"/>
     <w:uiPriority w:val="1"/>
-    <w:semiHidden/>
     <w:unhideWhenUsed/>
   </w:style>
   <w:style w:type="table" w:default="1" w:styleId="a1">

</xml_diff>